<commit_message>
write /reset PATCH + tests
</commit_message>
<xml_diff>
--- a/Documents/תיעוד ממשק.docx
+++ b/Documents/תיעוד ממשק.docx
@@ -308,7 +308,15 @@
         <w:pStyle w:val="ListParagraph"/>
       </w:pPr>
       <w:r>
-        <w:t>Code: 442 unexpected entity, username or passwords is wrong.</w:t>
+        <w:t xml:space="preserve">Code: 442 unexpected entity, </w:t>
+      </w:r>
+      <w:bookmarkStart w:id="0" w:name="_GoBack"/>
+      <w:r>
+        <w:t>username or passwords is wrong</w:t>
+      </w:r>
+      <w:bookmarkEnd w:id="0"/>
+      <w:r>
+        <w:t>.</w:t>
       </w:r>
     </w:p>
     <w:p>
@@ -1151,12 +1159,7 @@
         </w:numPr>
       </w:pPr>
       <w:r>
-        <w:t xml:space="preserve">Code: 404 not found, program </w:t>
-      </w:r>
-      <w:bookmarkStart w:id="0" w:name="_GoBack"/>
-      <w:bookmarkEnd w:id="0"/>
-      <w:r>
-        <w:t xml:space="preserve">id </w:t>
+        <w:t xml:space="preserve">Code: 404 not found, program id </w:t>
       </w:r>
       <w:r>
         <w:t>doesn’t</w:t>
@@ -1661,6 +1664,7 @@
     <w:lsdException w:name="HTML Sample" w:semiHidden="1" w:unhideWhenUsed="1"/>
     <w:lsdException w:name="HTML Typewriter" w:semiHidden="1" w:unhideWhenUsed="1"/>
     <w:lsdException w:name="HTML Variable" w:semiHidden="1" w:unhideWhenUsed="1"/>
+    <w:lsdException w:name="Normal Table" w:semiHidden="1" w:unhideWhenUsed="1"/>
     <w:lsdException w:name="annotation subject" w:semiHidden="1" w:unhideWhenUsed="1"/>
     <w:lsdException w:name="No List" w:semiHidden="1" w:unhideWhenUsed="1"/>
     <w:lsdException w:name="Outline List 1" w:semiHidden="1" w:unhideWhenUsed="1"/>
@@ -1704,8 +1708,10 @@
     <w:lsdException w:name="Table Elegant" w:semiHidden="1" w:unhideWhenUsed="1"/>
     <w:lsdException w:name="Table Professional" w:semiHidden="1" w:unhideWhenUsed="1"/>
     <w:lsdException w:name="Table Subtle 1" w:semiHidden="1" w:unhideWhenUsed="1"/>
+    <w:lsdException w:name="Table Subtle 2" w:semiHidden="1" w:unhideWhenUsed="1"/>
     <w:lsdException w:name="Table Web 1" w:semiHidden="1" w:unhideWhenUsed="1"/>
     <w:lsdException w:name="Table Web 2" w:semiHidden="1" w:unhideWhenUsed="1"/>
+    <w:lsdException w:name="Table Web 3" w:semiHidden="1" w:unhideWhenUsed="1"/>
     <w:lsdException w:name="Balloon Text" w:semiHidden="1" w:unhideWhenUsed="1"/>
     <w:lsdException w:name="Table Grid" w:uiPriority="39"/>
     <w:lsdException w:name="Table Theme" w:semiHidden="1" w:unhideWhenUsed="1"/>

</xml_diff>

<commit_message>
update tests+ documentation make delete tests up to data (after the removal of the late delete feature) add /reset uri to api documentation.
</commit_message>
<xml_diff>
--- a/Documents/תיעוד ממשק.docx
+++ b/Documents/תיעוד ממשק.docx
@@ -7,6 +7,395 @@
         <w:pStyle w:val="Heading1"/>
       </w:pPr>
       <w:r>
+        <w:t>Uri:/</w:t>
+      </w:r>
+      <w:r>
+        <w:t>reset</w:t>
+      </w:r>
+    </w:p>
+    <w:p>
+      <w:pPr>
+        <w:pStyle w:val="Heading2"/>
+      </w:pPr>
+      <w:r>
+        <w:t>GET</w:t>
+      </w:r>
+      <w:r>
+        <w:t>:</w:t>
+      </w:r>
+    </w:p>
+    <w:p>
+      <w:r>
+        <w:t>Register</w:t>
+      </w:r>
+    </w:p>
+    <w:p>
+      <w:pPr>
+        <w:pStyle w:val="ListParagraph"/>
+        <w:numPr>
+          <w:ilvl w:val="0"/>
+          <w:numId w:val="1"/>
+        </w:numPr>
+      </w:pPr>
+      <w:r>
+        <w:t>Data Params:</w:t>
+      </w:r>
+    </w:p>
+    <w:p>
+      <w:pPr>
+        <w:pStyle w:val="ListParagraph"/>
+      </w:pPr>
+      <w:r>
+        <w:t xml:space="preserve">{username: </w:t>
+      </w:r>
+      <w:r>
+        <w:t>[</w:t>
+      </w:r>
+      <w:r>
+        <w:t>string</w:t>
+      </w:r>
+      <w:r>
+        <w:t>]</w:t>
+      </w:r>
+      <w:r>
+        <w:t>}</w:t>
+      </w:r>
+    </w:p>
+    <w:p>
+      <w:pPr>
+        <w:pStyle w:val="ListParagraph"/>
+        <w:numPr>
+          <w:ilvl w:val="0"/>
+          <w:numId w:val="1"/>
+        </w:numPr>
+      </w:pPr>
+      <w:r>
+        <w:t>Success Response:</w:t>
+      </w:r>
+    </w:p>
+    <w:p>
+      <w:pPr>
+        <w:pStyle w:val="ListParagraph"/>
+      </w:pPr>
+      <w:r>
+        <w:t>Code: 200 </w:t>
+      </w:r>
+    </w:p>
+    <w:p>
+      <w:pPr>
+        <w:pStyle w:val="ListParagraph"/>
+      </w:pPr>
+      <w:proofErr w:type="gramStart"/>
+      <w:r>
+        <w:t>Content</w:t>
+      </w:r>
+      <w:r>
+        <w:t xml:space="preserve"> :</w:t>
+      </w:r>
+      <w:proofErr w:type="gramEnd"/>
+      <w:r>
+        <w:t>{question: [str]}</w:t>
+      </w:r>
+    </w:p>
+    <w:p>
+      <w:pPr>
+        <w:pStyle w:val="ListParagraph"/>
+        <w:numPr>
+          <w:ilvl w:val="0"/>
+          <w:numId w:val="1"/>
+        </w:numPr>
+      </w:pPr>
+      <w:r>
+        <w:t>Error Response:</w:t>
+      </w:r>
+    </w:p>
+    <w:p>
+      <w:pPr>
+        <w:pStyle w:val="ListParagraph"/>
+        <w:numPr>
+          <w:ilvl w:val="1"/>
+          <w:numId w:val="1"/>
+        </w:numPr>
+      </w:pPr>
+      <w:r>
+        <w:t>Code: 442 unexpected entity.</w:t>
+      </w:r>
+    </w:p>
+    <w:p>
+      <w:pPr>
+        <w:pStyle w:val="ListParagraph"/>
+        <w:numPr>
+          <w:ilvl w:val="1"/>
+          <w:numId w:val="1"/>
+        </w:numPr>
+      </w:pPr>
+      <w:proofErr w:type="gramStart"/>
+      <w:r>
+        <w:t>Content:{</w:t>
+      </w:r>
+      <w:proofErr w:type="gramEnd"/>
+      <w:r>
+        <w:t xml:space="preserve"> username: username error} </w:t>
+      </w:r>
+    </w:p>
+    <w:p>
+      <w:pPr>
+        <w:pStyle w:val="ListParagraph"/>
+        <w:numPr>
+          <w:ilvl w:val="1"/>
+          <w:numId w:val="1"/>
+        </w:numPr>
+      </w:pPr>
+      <w:r>
+        <w:t>Code: 500 internal server error</w:t>
+      </w:r>
+    </w:p>
+    <w:p>
+      <w:pPr>
+        <w:pStyle w:val="ListParagraph"/>
+        <w:numPr>
+          <w:ilvl w:val="0"/>
+          <w:numId w:val="1"/>
+        </w:numPr>
+      </w:pPr>
+      <w:r>
+        <w:t>Sample Call:</w:t>
+      </w:r>
+    </w:p>
+    <w:p>
+      <w:pPr>
+        <w:pStyle w:val="Heading2"/>
+      </w:pPr>
+      <w:r>
+        <w:t>PATCH:</w:t>
+      </w:r>
+    </w:p>
+    <w:p>
+      <w:r>
+        <w:t>Change user username or password</w:t>
+      </w:r>
+    </w:p>
+    <w:p>
+      <w:pPr>
+        <w:pStyle w:val="ListParagraph"/>
+        <w:numPr>
+          <w:ilvl w:val="0"/>
+          <w:numId w:val="1"/>
+        </w:numPr>
+      </w:pPr>
+      <w:r>
+        <w:t>Headers:</w:t>
+      </w:r>
+    </w:p>
+    <w:p>
+      <w:pPr>
+        <w:pStyle w:val="ListParagraph"/>
+        <w:numPr>
+          <w:ilvl w:val="0"/>
+          <w:numId w:val="1"/>
+        </w:numPr>
+      </w:pPr>
+      <w:r>
+        <w:t>Data Params:</w:t>
+      </w:r>
+    </w:p>
+    <w:p>
+      <w:pPr>
+        <w:pStyle w:val="ListParagraph"/>
+      </w:pPr>
+      <w:r>
+        <w:t> </w:t>
+      </w:r>
+      <w:r>
+        <w:t>{</w:t>
+      </w:r>
+      <w:proofErr w:type="gramStart"/>
+      <w:r>
+        <w:t>username</w:t>
+      </w:r>
+      <w:r>
+        <w:t>:</w:t>
+      </w:r>
+      <w:r>
+        <w:t>[</w:t>
+      </w:r>
+      <w:proofErr w:type="gramEnd"/>
+      <w:r>
+        <w:t>string],</w:t>
+      </w:r>
+      <w:r>
+        <w:t>answer</w:t>
+      </w:r>
+      <w:r>
+        <w:t xml:space="preserve">:[string], </w:t>
+      </w:r>
+      <w:proofErr w:type="spellStart"/>
+      <w:r>
+        <w:t>NewPassword</w:t>
+      </w:r>
+      <w:proofErr w:type="spellEnd"/>
+      <w:r>
+        <w:t>:[string]</w:t>
+      </w:r>
+      <w:r>
+        <w:t xml:space="preserve"> </w:t>
+      </w:r>
+      <w:r>
+        <w:t xml:space="preserve">, </w:t>
+      </w:r>
+      <w:proofErr w:type="spellStart"/>
+      <w:r>
+        <w:t>NewUsername</w:t>
+      </w:r>
+      <w:proofErr w:type="spellEnd"/>
+      <w:r>
+        <w:t>[string]</w:t>
+      </w:r>
+      <w:r>
+        <w:t>}</w:t>
+      </w:r>
+      <w:r>
+        <w:t xml:space="preserve"> </w:t>
+      </w:r>
+      <w:r>
+        <w:t xml:space="preserve">all the new </w:t>
+      </w:r>
+      <w:r>
+        <w:t xml:space="preserve"> fields are optional.</w:t>
+      </w:r>
+    </w:p>
+    <w:p>
+      <w:pPr>
+        <w:pStyle w:val="ListParagraph"/>
+        <w:numPr>
+          <w:ilvl w:val="0"/>
+          <w:numId w:val="1"/>
+        </w:numPr>
+      </w:pPr>
+      <w:r>
+        <w:t>Success Response:</w:t>
+      </w:r>
+    </w:p>
+    <w:p>
+      <w:pPr>
+        <w:pStyle w:val="ListParagraph"/>
+      </w:pPr>
+      <w:r>
+        <w:t>Code: 200 </w:t>
+      </w:r>
+    </w:p>
+    <w:p>
+      <w:pPr>
+        <w:pStyle w:val="ListParagraph"/>
+        <w:numPr>
+          <w:ilvl w:val="0"/>
+          <w:numId w:val="1"/>
+        </w:numPr>
+      </w:pPr>
+      <w:r>
+        <w:t>Error Response:</w:t>
+      </w:r>
+    </w:p>
+    <w:p>
+      <w:pPr>
+        <w:pStyle w:val="ListParagraph"/>
+        <w:numPr>
+          <w:ilvl w:val="0"/>
+          <w:numId w:val="1"/>
+        </w:numPr>
+      </w:pPr>
+      <w:r>
+        <w:t xml:space="preserve">Code: </w:t>
+      </w:r>
+      <w:r>
+        <w:t>442 unexpected entity, one of the follows:</w:t>
+      </w:r>
+    </w:p>
+    <w:p>
+      <w:pPr>
+        <w:pStyle w:val="ListParagraph"/>
+        <w:numPr>
+          <w:ilvl w:val="1"/>
+          <w:numId w:val="1"/>
+        </w:numPr>
+      </w:pPr>
+      <w:r>
+        <w:t>Username is wrong (not found)</w:t>
+      </w:r>
+    </w:p>
+    <w:p>
+      <w:pPr>
+        <w:pStyle w:val="ListParagraph"/>
+        <w:numPr>
+          <w:ilvl w:val="1"/>
+          <w:numId w:val="1"/>
+        </w:numPr>
+      </w:pPr>
+      <w:r>
+        <w:t>Answer is wrong</w:t>
+      </w:r>
+    </w:p>
+    <w:p>
+      <w:pPr>
+        <w:pStyle w:val="ListParagraph"/>
+        <w:numPr>
+          <w:ilvl w:val="1"/>
+          <w:numId w:val="1"/>
+        </w:numPr>
+      </w:pPr>
+      <w:r>
+        <w:t>Data is missing.</w:t>
+      </w:r>
+    </w:p>
+    <w:p>
+      <w:pPr>
+        <w:pStyle w:val="ListParagraph"/>
+      </w:pPr>
+      <w:r>
+        <w:t>Related massage will be in the response body.</w:t>
+      </w:r>
+    </w:p>
+    <w:p>
+      <w:pPr>
+        <w:pStyle w:val="ListParagraph"/>
+        <w:numPr>
+          <w:ilvl w:val="0"/>
+          <w:numId w:val="3"/>
+        </w:numPr>
+      </w:pPr>
+      <w:r>
+        <w:t>Code: 500, internal error.</w:t>
+      </w:r>
+      <w:bookmarkStart w:id="0" w:name="_GoBack"/>
+      <w:bookmarkEnd w:id="0"/>
+    </w:p>
+    <w:p>
+      <w:pPr>
+        <w:pStyle w:val="ListParagraph"/>
+        <w:numPr>
+          <w:ilvl w:val="0"/>
+          <w:numId w:val="1"/>
+        </w:numPr>
+      </w:pPr>
+      <w:r>
+        <w:t>Sample Call:</w:t>
+      </w:r>
+    </w:p>
+    <w:p>
+      <w:pPr>
+        <w:pStyle w:val="Heading1"/>
+      </w:pPr>
+    </w:p>
+    <w:p>
+      <w:pPr>
+        <w:pStyle w:val="Heading1"/>
+      </w:pPr>
+    </w:p>
+    <w:p>
+      <w:pPr>
+        <w:pStyle w:val="Heading1"/>
+      </w:pPr>
+      <w:r>
         <w:t>Uri:/register</w:t>
       </w:r>
     </w:p>
@@ -43,6 +432,7 @@
         <w:pStyle w:val="ListParagraph"/>
       </w:pPr>
       <w:r>
+        <w:lastRenderedPageBreak/>
         <w:t>Authentication</w:t>
       </w:r>
       <w:r>
@@ -308,15 +698,7 @@
         <w:pStyle w:val="ListParagraph"/>
       </w:pPr>
       <w:r>
-        <w:t xml:space="preserve">Code: 442 unexpected entity, </w:t>
-      </w:r>
-      <w:bookmarkStart w:id="0" w:name="_GoBack"/>
-      <w:r>
-        <w:t>username or passwords is wrong</w:t>
-      </w:r>
-      <w:bookmarkEnd w:id="0"/>
-      <w:r>
-        <w:t>.</w:t>
+        <w:t>Code: 442 unexpected entity, username or passwords is wrong.</w:t>
       </w:r>
     </w:p>
     <w:p>
@@ -382,7 +764,6 @@
         <w:pStyle w:val="Heading1"/>
       </w:pPr>
       <w:r>
-        <w:lastRenderedPageBreak/>
         <w:t>URL</w:t>
       </w:r>
       <w:r>
@@ -1307,9 +1688,9 @@
 <file path=word/numbering.xml><?xml version="1.0" encoding="utf-8"?>
 <w:numbering xmlns:wpc="http://schemas.microsoft.com/office/word/2010/wordprocessingCanvas" xmlns:cx="http://schemas.microsoft.com/office/drawing/2014/chartex" xmlns:cx1="http://schemas.microsoft.com/office/drawing/2015/9/8/chartex" xmlns:cx2="http://schemas.microsoft.com/office/drawing/2015/10/21/chartex" xmlns:cx3="http://schemas.microsoft.com/office/drawing/2016/5/9/chartex" xmlns:cx4="http://schemas.microsoft.com/office/drawing/2016/5/10/chartex" xmlns:cx5="http://schemas.microsoft.com/office/drawing/2016/5/11/chartex" xmlns:cx6="http://schemas.microsoft.com/office/drawing/2016/5/12/chartex" xmlns:cx7="http://schemas.microsoft.com/office/drawing/2016/5/13/chartex" xmlns:cx8="http://schemas.microsoft.com/office/drawing/2016/5/14/chartex" xmlns:mc="http://schemas.openxmlformats.org/markup-compatibility/2006" xmlns:aink="http://schemas.microsoft.com/office/drawing/2016/ink" xmlns:am3d="http://schemas.microsoft.com/office/drawing/2017/model3d" xmlns:o="urn:schemas-microsoft-com:office:office" xmlns:r="http://schemas.openxmlformats.org/officeDocument/2006/relationships" xmlns:m="http://schemas.openxmlformats.org/officeDocument/2006/math" xmlns:v="urn:schemas-microsoft-com:vml" xmlns:wp14="http://schemas.microsoft.com/office/word/2010/wordprocessingDrawing" xmlns:wp="http://schemas.openxmlformats.org/drawingml/2006/wordprocessingDrawing" xmlns:w10="urn:schemas-microsoft-com:office:word" xmlns:w="http://schemas.openxmlformats.org/wordprocessingml/2006/main" xmlns:w14="http://schemas.microsoft.com/office/word/2010/wordml" xmlns:w15="http://schemas.microsoft.com/office/word/2012/wordml" xmlns:w16cid="http://schemas.microsoft.com/office/word/2016/wordml/cid" xmlns:w16se="http://schemas.microsoft.com/office/word/2015/wordml/symex" xmlns:wpg="http://schemas.microsoft.com/office/word/2010/wordprocessingGroup" xmlns:wpi="http://schemas.microsoft.com/office/word/2010/wordprocessingInk" xmlns:wne="http://schemas.microsoft.com/office/word/2006/wordml" xmlns:wps="http://schemas.microsoft.com/office/word/2010/wordprocessingShape" mc:Ignorable="w14 w15 w16se w16cid wp14">
   <w:abstractNum w:abstractNumId="0" w15:restartNumberingAfterBreak="0">
-    <w:nsid w:val="320F2C35"/>
+    <w:nsid w:val="106C219C"/>
     <w:multiLevelType w:val="hybridMultilevel"/>
-    <w:tmpl w:val="4254ED1E"/>
+    <w:tmpl w:val="396A075A"/>
     <w:lvl w:ilvl="0" w:tplc="04090001">
       <w:start w:val="1"/>
       <w:numFmt w:val="bullet"/>
@@ -1420,6 +1801,119 @@
     </w:lvl>
   </w:abstractNum>
   <w:abstractNum w:abstractNumId="1" w15:restartNumberingAfterBreak="0">
+    <w:nsid w:val="320F2C35"/>
+    <w:multiLevelType w:val="hybridMultilevel"/>
+    <w:tmpl w:val="4254ED1E"/>
+    <w:lvl w:ilvl="0" w:tplc="04090001">
+      <w:start w:val="1"/>
+      <w:numFmt w:val="bullet"/>
+      <w:lvlText w:val=""/>
+      <w:lvlJc w:val="left"/>
+      <w:pPr>
+        <w:ind w:left="720" w:hanging="360"/>
+      </w:pPr>
+      <w:rPr>
+        <w:rFonts w:ascii="Symbol" w:hAnsi="Symbol" w:hint="default"/>
+      </w:rPr>
+    </w:lvl>
+    <w:lvl w:ilvl="1" w:tplc="04090003" w:tentative="1">
+      <w:start w:val="1"/>
+      <w:numFmt w:val="bullet"/>
+      <w:lvlText w:val="o"/>
+      <w:lvlJc w:val="left"/>
+      <w:pPr>
+        <w:ind w:left="1440" w:hanging="360"/>
+      </w:pPr>
+      <w:rPr>
+        <w:rFonts w:ascii="Courier New" w:hAnsi="Courier New" w:cs="Courier New" w:hint="default"/>
+      </w:rPr>
+    </w:lvl>
+    <w:lvl w:ilvl="2" w:tplc="04090005" w:tentative="1">
+      <w:start w:val="1"/>
+      <w:numFmt w:val="bullet"/>
+      <w:lvlText w:val=""/>
+      <w:lvlJc w:val="left"/>
+      <w:pPr>
+        <w:ind w:left="2160" w:hanging="360"/>
+      </w:pPr>
+      <w:rPr>
+        <w:rFonts w:ascii="Wingdings" w:hAnsi="Wingdings" w:hint="default"/>
+      </w:rPr>
+    </w:lvl>
+    <w:lvl w:ilvl="3" w:tplc="04090001" w:tentative="1">
+      <w:start w:val="1"/>
+      <w:numFmt w:val="bullet"/>
+      <w:lvlText w:val=""/>
+      <w:lvlJc w:val="left"/>
+      <w:pPr>
+        <w:ind w:left="2880" w:hanging="360"/>
+      </w:pPr>
+      <w:rPr>
+        <w:rFonts w:ascii="Symbol" w:hAnsi="Symbol" w:hint="default"/>
+      </w:rPr>
+    </w:lvl>
+    <w:lvl w:ilvl="4" w:tplc="04090003" w:tentative="1">
+      <w:start w:val="1"/>
+      <w:numFmt w:val="bullet"/>
+      <w:lvlText w:val="o"/>
+      <w:lvlJc w:val="left"/>
+      <w:pPr>
+        <w:ind w:left="3600" w:hanging="360"/>
+      </w:pPr>
+      <w:rPr>
+        <w:rFonts w:ascii="Courier New" w:hAnsi="Courier New" w:cs="Courier New" w:hint="default"/>
+      </w:rPr>
+    </w:lvl>
+    <w:lvl w:ilvl="5" w:tplc="04090005" w:tentative="1">
+      <w:start w:val="1"/>
+      <w:numFmt w:val="bullet"/>
+      <w:lvlText w:val=""/>
+      <w:lvlJc w:val="left"/>
+      <w:pPr>
+        <w:ind w:left="4320" w:hanging="360"/>
+      </w:pPr>
+      <w:rPr>
+        <w:rFonts w:ascii="Wingdings" w:hAnsi="Wingdings" w:hint="default"/>
+      </w:rPr>
+    </w:lvl>
+    <w:lvl w:ilvl="6" w:tplc="04090001" w:tentative="1">
+      <w:start w:val="1"/>
+      <w:numFmt w:val="bullet"/>
+      <w:lvlText w:val=""/>
+      <w:lvlJc w:val="left"/>
+      <w:pPr>
+        <w:ind w:left="5040" w:hanging="360"/>
+      </w:pPr>
+      <w:rPr>
+        <w:rFonts w:ascii="Symbol" w:hAnsi="Symbol" w:hint="default"/>
+      </w:rPr>
+    </w:lvl>
+    <w:lvl w:ilvl="7" w:tplc="04090003" w:tentative="1">
+      <w:start w:val="1"/>
+      <w:numFmt w:val="bullet"/>
+      <w:lvlText w:val="o"/>
+      <w:lvlJc w:val="left"/>
+      <w:pPr>
+        <w:ind w:left="5760" w:hanging="360"/>
+      </w:pPr>
+      <w:rPr>
+        <w:rFonts w:ascii="Courier New" w:hAnsi="Courier New" w:cs="Courier New" w:hint="default"/>
+      </w:rPr>
+    </w:lvl>
+    <w:lvl w:ilvl="8" w:tplc="04090005" w:tentative="1">
+      <w:start w:val="1"/>
+      <w:numFmt w:val="bullet"/>
+      <w:lvlText w:val=""/>
+      <w:lvlJc w:val="left"/>
+      <w:pPr>
+        <w:ind w:left="6480" w:hanging="360"/>
+      </w:pPr>
+      <w:rPr>
+        <w:rFonts w:ascii="Wingdings" w:hAnsi="Wingdings" w:hint="default"/>
+      </w:rPr>
+    </w:lvl>
+  </w:abstractNum>
+  <w:abstractNum w:abstractNumId="2" w15:restartNumberingAfterBreak="0">
     <w:nsid w:val="72562174"/>
     <w:multiLevelType w:val="hybridMultilevel"/>
     <w:tmpl w:val="D006FB20"/>
@@ -1533,9 +2027,12 @@
     </w:lvl>
   </w:abstractNum>
   <w:num w:numId="1">
+    <w:abstractNumId w:val="2"/>
+  </w:num>
+  <w:num w:numId="2">
     <w:abstractNumId w:val="1"/>
   </w:num>
-  <w:num w:numId="2">
+  <w:num w:numId="3">
     <w:abstractNumId w:val="0"/>
   </w:num>
 </w:numbering>

</xml_diff>